<commit_message>
More cleanup and rewording. Fixed some formatting. Addressed master book comments in chapters 3,4,5
</commit_message>
<xml_diff>
--- a/labmanual/WW101-03-RTOS.docx
+++ b/labmanual/WW101-03-RTOS.docx
@@ -53,11 +53,16 @@
     </w:p>
     <w:p>
       <w:r>
-        <w:t>After completing chapter 3 you will have a fundamental understanding of the role of the WICED RTOS in building WICED projects.  You will be able to use the WICED RTOS abstraction layer to create and use threads, semaphores, mutex</w:t>
+        <w:t xml:space="preserve">After completing chapter 3 you will have a fundamental understanding of the role of the WICED RTOS in building WICED projects.  You will be able to use the WICED RTOS abstraction layer to create and use threads, semaphores, </w:t>
+      </w:r>
+      <w:proofErr w:type="spellStart"/>
+      <w:r>
+        <w:t>mutex</w:t>
       </w:r>
       <w:r>
         <w:t>es</w:t>
       </w:r>
+      <w:proofErr w:type="spellEnd"/>
       <w:r>
         <w:t>, queues, and timers.</w:t>
       </w:r>
@@ -114,7 +119,21 @@
         <w:t xml:space="preserve"> that have overlapping resource requirements</w:t>
       </w:r>
       <w:r>
-        <w:t xml:space="preserve">.  For example, you might have a device that is reading and writing data to a connected network, reading and writing data to an external filesystem, reading and writing data from peripherals.  Making sure that you deal with the timing requirement of responding to network requests while continuing to support the peripherals can be complex and therefore error prone.  By using an RTOS you can separate the system functions into separate tasks (called </w:t>
+        <w:t xml:space="preserve">.  For example, you might have a device that is reading and writing data to a connected network, reading and writing data to an external </w:t>
+      </w:r>
+      <w:proofErr w:type="spellStart"/>
+      <w:r>
+        <w:t>filesystem</w:t>
+      </w:r>
+      <w:proofErr w:type="spellEnd"/>
+      <w:r>
+        <w:t xml:space="preserve">, </w:t>
+      </w:r>
+      <w:r>
+        <w:t xml:space="preserve">and </w:t>
+      </w:r>
+      <w:r>
+        <w:t xml:space="preserve">reading and writing data from peripherals.  Making sure that you deal with the timing requirement of responding to network requests while continuing to support the peripherals can be complex and therefore error prone.  By using an RTOS you can separate the system functions into separate tasks (called </w:t>
       </w:r>
       <w:r>
         <w:rPr>
@@ -201,7 +220,23 @@
         <w:t>control back to the RTOS.  There are a number of mechanisms for yielding control</w:t>
       </w:r>
       <w:r>
-        <w:t xml:space="preserve"> such as rtos_delay, semaphores, mutexes, and queues </w:t>
+        <w:t xml:space="preserve"> such as </w:t>
+      </w:r>
+      <w:proofErr w:type="spellStart"/>
+      <w:r>
+        <w:t>rtos_delay</w:t>
+      </w:r>
+      <w:proofErr w:type="spellEnd"/>
+      <w:r>
+        <w:t xml:space="preserve">, semaphores, </w:t>
+      </w:r>
+      <w:proofErr w:type="spellStart"/>
+      <w:r>
+        <w:t>mutexes</w:t>
+      </w:r>
+      <w:proofErr w:type="spellEnd"/>
+      <w:r>
+        <w:t xml:space="preserve">, and queues </w:t>
       </w:r>
       <w:r>
         <w:t>(</w:t>
@@ -241,7 +276,13 @@
     </w:p>
     <w:p>
       <w:r>
-        <w:t>Currently WICED support</w:t>
+        <w:t xml:space="preserve">Currently WICED </w:t>
+      </w:r>
+      <w:r>
+        <w:t xml:space="preserve">Studio </w:t>
+      </w:r>
+      <w:r>
+        <w:t>support</w:t>
       </w:r>
       <w:r>
         <w:t>s</w:t>
@@ -271,12 +312,14 @@
         </w:numPr>
       </w:pPr>
       <w:hyperlink r:id="rId9" w:history="1">
+        <w:proofErr w:type="spellStart"/>
         <w:r>
           <w:rPr>
             <w:rStyle w:val="Hyperlink"/>
           </w:rPr>
           <w:t>ThreadX</w:t>
         </w:r>
+        <w:proofErr w:type="spellEnd"/>
       </w:hyperlink>
       <w:r>
         <w:t xml:space="preserve"> by </w:t>
@@ -299,17 +342,20 @@
         </w:numPr>
       </w:pPr>
       <w:hyperlink r:id="rId11" w:history="1">
+        <w:proofErr w:type="spellStart"/>
         <w:r>
           <w:rPr>
             <w:rStyle w:val="Hyperlink"/>
           </w:rPr>
           <w:t>FreeRtos</w:t>
         </w:r>
+        <w:proofErr w:type="spellEnd"/>
       </w:hyperlink>
       <w:r>
         <w:t xml:space="preserve"> by </w:t>
       </w:r>
       <w:hyperlink r:id="rId12" w:history="1">
+        <w:proofErr w:type="spellStart"/>
         <w:r>
           <w:rPr>
             <w:rStyle w:val="Hyperlink"/>
@@ -322,11 +368,26 @@
           </w:rPr>
           <w:t>RTOS</w:t>
         </w:r>
+        <w:proofErr w:type="spellEnd"/>
       </w:hyperlink>
     </w:p>
     <w:p>
       <w:r>
-        <w:t>However, much of ThreadX is built into the ROMs on the WICED chips so it is generally the best answer.  In order to simplify using multiple RTOSs, the WICED-SDK has a built in abstraction layer that provides a unified interface to the fundamental RTOS functions.</w:t>
+        <w:t xml:space="preserve">However, much of </w:t>
+      </w:r>
+      <w:proofErr w:type="spellStart"/>
+      <w:r>
+        <w:t>ThreadX</w:t>
+      </w:r>
+      <w:proofErr w:type="spellEnd"/>
+      <w:r>
+        <w:t xml:space="preserve"> is built into the ROMs on the WICED chips so it is generally the best answer.  In order to simplify </w:t>
+      </w:r>
+      <w:r>
+        <w:t xml:space="preserve">using multiple RTOSs, the WICED </w:t>
+      </w:r>
+      <w:r>
+        <w:t>SDK has a built in abstraction layer that provides a unified interface to the fundamental RTOS functions.</w:t>
       </w:r>
       <w:r>
         <w:t xml:space="preserve">  You can find the documentation for the WICED RTOS APIs under the API Guide</w:t>
@@ -417,7 +478,19 @@
         <w:t xml:space="preserve">easily </w:t>
       </w:r>
       <w:r>
-        <w:t>be created in these types of systems that can be very hard to figure out.  These bugs are all caused by side effects of interactions between the threads.  The big three are:</w:t>
+        <w:t>be created in these types of systems</w:t>
+      </w:r>
+      <w:r>
+        <w:t xml:space="preserve"> and these bugs</w:t>
+      </w:r>
+      <w:r>
+        <w:t xml:space="preserve"> can be very hard to fi</w:t>
+      </w:r>
+      <w:r>
+        <w:t>nd</w:t>
+      </w:r>
+      <w:r>
+        <w:t>.  These bugs are all caused by side effects of interactions between the threads.  The big three are:</w:t>
       </w:r>
     </w:p>
     <w:p>
@@ -488,11 +561,16 @@
         <w:t xml:space="preserve">The WICED </w:t>
       </w:r>
       <w:r>
-        <w:t>RTOSs give you mechanisms to deal with these problems, specifically mutex</w:t>
+        <w:t xml:space="preserve">RTOSs give you mechanisms to deal with these problems, specifically </w:t>
+      </w:r>
+      <w:proofErr w:type="spellStart"/>
+      <w:r>
+        <w:t>mutex</w:t>
       </w:r>
       <w:r>
         <w:t>es</w:t>
       </w:r>
+      <w:proofErr w:type="spellEnd"/>
       <w:r>
         <w:t>, semaphore</w:t>
       </w:r>
@@ -532,12 +610,14 @@
       <w:r>
         <w:t xml:space="preserve">ght type (e.g. </w:t>
       </w:r>
+      <w:proofErr w:type="spellStart"/>
       <w:r>
         <w:rPr>
           <w:i/>
         </w:rPr>
         <w:t>wiced_mutex_t</w:t>
       </w:r>
+      <w:proofErr w:type="spellEnd"/>
       <w:r>
         <w:t>).</w:t>
       </w:r>
@@ -565,6 +645,7 @@
       <w:r>
         <w:t xml:space="preserve">initialize function (e.g. </w:t>
       </w:r>
+      <w:proofErr w:type="spellStart"/>
       <w:r>
         <w:rPr>
           <w:i/>
@@ -575,13 +656,28 @@
         <w:rPr>
           <w:i/>
         </w:rPr>
-        <w:t>init_mutex</w:t>
-      </w:r>
-      <w:r>
-        <w:rPr>
-          <w:i/>
-        </w:rPr>
-        <w:t>()</w:t>
+        <w:t>init_</w:t>
+      </w:r>
+      <w:proofErr w:type="gramStart"/>
+      <w:r>
+        <w:rPr>
+          <w:i/>
+        </w:rPr>
+        <w:t>mutex</w:t>
+      </w:r>
+      <w:proofErr w:type="spellEnd"/>
+      <w:r>
+        <w:rPr>
+          <w:i/>
+        </w:rPr>
+        <w:t>(</w:t>
+      </w:r>
+      <w:proofErr w:type="gramEnd"/>
+      <w:r>
+        <w:rPr>
+          <w:i/>
+        </w:rPr>
+        <w:t>)</w:t>
       </w:r>
       <w:r>
         <w:t xml:space="preserve">). </w:t>
@@ -622,17 +718,33 @@
       <w:r>
         <w:t xml:space="preserve">structure using one of the access functions (e.g. </w:t>
       </w:r>
-      <w:r>
-        <w:rPr>
-          <w:i/>
-        </w:rPr>
-        <w:t>wiced_rtos_lock_mutex</w:t>
-      </w:r>
-      <w:r>
-        <w:rPr>
-          <w:i/>
-        </w:rPr>
-        <w:t>()</w:t>
+      <w:proofErr w:type="spellStart"/>
+      <w:r>
+        <w:rPr>
+          <w:i/>
+        </w:rPr>
+        <w:t>wiced_rtos_lock_</w:t>
+      </w:r>
+      <w:proofErr w:type="gramStart"/>
+      <w:r>
+        <w:rPr>
+          <w:i/>
+        </w:rPr>
+        <w:t>mutex</w:t>
+      </w:r>
+      <w:proofErr w:type="spellEnd"/>
+      <w:r>
+        <w:rPr>
+          <w:i/>
+        </w:rPr>
+        <w:t>(</w:t>
+      </w:r>
+      <w:proofErr w:type="gramEnd"/>
+      <w:r>
+        <w:rPr>
+          <w:i/>
+        </w:rPr>
+        <w:t>)</w:t>
       </w:r>
       <w:r>
         <w:t>).</w:t>
@@ -650,22 +762,46 @@
         <w:t>K</w:t>
       </w:r>
       <w:r>
-        <w:t>ill your data structure with the appropriate de-init function (</w:t>
+        <w:t>ill your data structure with the appropriate de-</w:t>
+      </w:r>
+      <w:proofErr w:type="spellStart"/>
+      <w:r>
+        <w:t>init</w:t>
+      </w:r>
+      <w:proofErr w:type="spellEnd"/>
+      <w:r>
+        <w:t xml:space="preserve"> function (</w:t>
       </w:r>
       <w:r>
         <w:t xml:space="preserve">e.g. </w:t>
       </w:r>
-      <w:r>
-        <w:rPr>
-          <w:i/>
-        </w:rPr>
-        <w:t>wiced_rtos_deinit_mutex</w:t>
-      </w:r>
-      <w:r>
-        <w:rPr>
-          <w:i/>
-        </w:rPr>
-        <w:t>()</w:t>
+      <w:proofErr w:type="spellStart"/>
+      <w:r>
+        <w:rPr>
+          <w:i/>
+        </w:rPr>
+        <w:t>wiced_rtos_deinit_</w:t>
+      </w:r>
+      <w:proofErr w:type="gramStart"/>
+      <w:r>
+        <w:rPr>
+          <w:i/>
+        </w:rPr>
+        <w:t>mutex</w:t>
+      </w:r>
+      <w:proofErr w:type="spellEnd"/>
+      <w:r>
+        <w:rPr>
+          <w:i/>
+        </w:rPr>
+        <w:t>(</w:t>
+      </w:r>
+      <w:proofErr w:type="gramEnd"/>
+      <w:r>
+        <w:rPr>
+          <w:i/>
+        </w:rPr>
+        <w:t>)</w:t>
       </w:r>
       <w:r>
         <w:t>).</w:t>
@@ -685,7 +821,16 @@
         <w:t xml:space="preserve"> </w:t>
       </w:r>
       <w:r>
-        <w:t xml:space="preserve">structure, so I generally declare these “shared” resources as static globals within the file that they are used. </w:t>
+        <w:t>structure, so I generally declare these “sha</w:t>
+      </w:r>
+      <w:r>
+        <w:t>red” res</w:t>
+      </w:r>
+      <w:r>
+        <w:t>ources as static global variables</w:t>
+      </w:r>
+      <w:r>
+        <w:t xml:space="preserve"> within the file that they are used. </w:t>
       </w:r>
     </w:p>
     <w:p>
@@ -710,25 +855,53 @@
         <w:t>,</w:t>
       </w:r>
       <w:r>
-        <w:t xml:space="preserve"> threads are at the heart of an RTOS.  It is easy to create a new thread, all you need to do is call </w:t>
+        <w:t xml:space="preserve"> threads are at the heart of an RTOS.  It is easy to create a new thread</w:t>
+      </w:r>
+      <w:r>
+        <w:t xml:space="preserve"> by</w:t>
+      </w:r>
+      <w:r>
+        <w:t xml:space="preserve"> call</w:t>
+      </w:r>
+      <w:r>
+        <w:t>ing</w:t>
+      </w:r>
+      <w:r>
+        <w:t xml:space="preserve"> </w:t>
       </w:r>
       <w:r>
         <w:t xml:space="preserve">the function </w:t>
       </w:r>
-      <w:r>
-        <w:rPr>
-          <w:i/>
-        </w:rPr>
-        <w:t>wiced_rtos_create_thread</w:t>
-      </w:r>
-      <w:r>
-        <w:rPr>
-          <w:i/>
-        </w:rPr>
-        <w:t>()</w:t>
-      </w:r>
-      <w:r>
-        <w:t xml:space="preserve"> with the right arguments:</w:t>
+      <w:proofErr w:type="spellStart"/>
+      <w:r>
+        <w:rPr>
+          <w:i/>
+        </w:rPr>
+        <w:t>wiced_rtos_create_</w:t>
+      </w:r>
+      <w:proofErr w:type="gramStart"/>
+      <w:r>
+        <w:rPr>
+          <w:i/>
+        </w:rPr>
+        <w:t>thread</w:t>
+      </w:r>
+      <w:proofErr w:type="spellEnd"/>
+      <w:r>
+        <w:rPr>
+          <w:i/>
+        </w:rPr>
+        <w:t>(</w:t>
+      </w:r>
+      <w:proofErr w:type="gramEnd"/>
+      <w:r>
+        <w:rPr>
+          <w:i/>
+        </w:rPr>
+        <w:t>)</w:t>
+      </w:r>
+      <w:r>
+        <w:t>:</w:t>
       </w:r>
     </w:p>
     <w:p>
@@ -739,10 +912,18 @@
           <w:numId w:val="26"/>
         </w:numPr>
       </w:pPr>
-      <w:r>
+      <w:proofErr w:type="spellStart"/>
+      <w:r>
+        <w:rPr>
+          <w:i/>
+        </w:rPr>
         <w:t>wiced_thread_t</w:t>
       </w:r>
-      <w:r>
+      <w:proofErr w:type="spellEnd"/>
+      <w:r>
+        <w:rPr>
+          <w:i/>
+        </w:rPr>
         <w:t>* thread</w:t>
       </w:r>
       <w:r>
@@ -772,13 +953,24 @@
           <w:numId w:val="26"/>
         </w:numPr>
       </w:pPr>
-      <w:r>
+      <w:proofErr w:type="gramStart"/>
+      <w:r>
+        <w:rPr>
+          <w:i/>
+        </w:rPr>
         <w:t>uint8_t</w:t>
       </w:r>
-      <w:r>
+      <w:proofErr w:type="gramEnd"/>
+      <w:r>
+        <w:rPr>
+          <w:i/>
+        </w:rPr>
         <w:t xml:space="preserve"> p</w:t>
       </w:r>
       <w:r>
+        <w:rPr>
+          <w:i/>
+        </w:rPr>
         <w:t>riority</w:t>
       </w:r>
       <w:r>
@@ -853,11 +1045,28 @@
           <w:numId w:val="26"/>
         </w:numPr>
       </w:pPr>
-      <w:r>
+      <w:proofErr w:type="gramStart"/>
+      <w:r>
+        <w:rPr>
+          <w:i/>
+        </w:rPr>
         <w:t>cha</w:t>
       </w:r>
       <w:r>
-        <w:t>r *name – A</w:t>
+        <w:rPr>
+          <w:i/>
+        </w:rPr>
+        <w:t>r</w:t>
+      </w:r>
+      <w:proofErr w:type="gramEnd"/>
+      <w:r>
+        <w:rPr>
+          <w:i/>
+        </w:rPr>
+        <w:t xml:space="preserve"> *name</w:t>
+      </w:r>
+      <w:r>
+        <w:t xml:space="preserve"> – A</w:t>
       </w:r>
       <w:r>
         <w:t xml:space="preserve"> name for the thread</w:t>
@@ -874,11 +1083,25 @@
           <w:numId w:val="26"/>
         </w:numPr>
       </w:pPr>
-      <w:r>
+      <w:proofErr w:type="spellStart"/>
+      <w:r>
+        <w:rPr>
+          <w:i/>
+        </w:rPr>
         <w:t>wiced_thread_function</w:t>
       </w:r>
       <w:r>
-        <w:t>_t *thread</w:t>
+        <w:rPr>
+          <w:i/>
+        </w:rPr>
+        <w:t>_t</w:t>
+      </w:r>
+      <w:proofErr w:type="spellEnd"/>
+      <w:r>
+        <w:rPr>
+          <w:i/>
+        </w:rPr>
+        <w:t xml:space="preserve"> *thread</w:t>
       </w:r>
       <w:r>
         <w:t xml:space="preserve"> – A</w:t>
@@ -895,8 +1118,22 @@
           <w:numId w:val="26"/>
         </w:numPr>
       </w:pPr>
-      <w:r>
-        <w:t>uint32_t stack size – H</w:t>
+      <w:proofErr w:type="gramStart"/>
+      <w:r>
+        <w:rPr>
+          <w:i/>
+        </w:rPr>
+        <w:t>uint32_t</w:t>
+      </w:r>
+      <w:proofErr w:type="gramEnd"/>
+      <w:r>
+        <w:rPr>
+          <w:i/>
+        </w:rPr>
+        <w:t xml:space="preserve"> stack size</w:t>
+      </w:r>
+      <w:r>
+        <w:t xml:space="preserve"> – H</w:t>
       </w:r>
       <w:r>
         <w:t>ow many bytes should be in the thread</w:t>
@@ -919,8 +1156,30 @@
           <w:numId w:val="26"/>
         </w:numPr>
       </w:pPr>
-      <w:r>
-        <w:t xml:space="preserve">void *arg – </w:t>
+      <w:proofErr w:type="gramStart"/>
+      <w:r>
+        <w:rPr>
+          <w:i/>
+        </w:rPr>
+        <w:t>void</w:t>
+      </w:r>
+      <w:proofErr w:type="gramEnd"/>
+      <w:r>
+        <w:rPr>
+          <w:i/>
+        </w:rPr>
+        <w:t xml:space="preserve"> *</w:t>
+      </w:r>
+      <w:proofErr w:type="spellStart"/>
+      <w:r>
+        <w:rPr>
+          <w:i/>
+        </w:rPr>
+        <w:t>arg</w:t>
+      </w:r>
+      <w:proofErr w:type="spellEnd"/>
+      <w:r>
+        <w:t xml:space="preserve"> – </w:t>
       </w:r>
       <w:r>
         <w:t>A</w:t>
@@ -954,17 +1213,39 @@
       <w:r>
         <w:t xml:space="preserve"> </w:t>
       </w:r>
+      <w:proofErr w:type="spellStart"/>
       <w:r>
         <w:rPr>
           <w:i/>
         </w:rPr>
         <w:t>wiced_thread_function_t</w:t>
       </w:r>
+      <w:proofErr w:type="spellEnd"/>
       <w:r>
         <w:t xml:space="preserve">. </w:t>
       </w:r>
       <w:r>
-        <w:t>It must take a single argument of type wiced_thread_arg_t and must have a void return.</w:t>
+        <w:t xml:space="preserve">It must take a single argument of type </w:t>
+      </w:r>
+      <w:proofErr w:type="spellStart"/>
+      <w:r>
+        <w:rPr>
+          <w:i/>
+        </w:rPr>
+        <w:t>wiced_thread_arg_t</w:t>
+      </w:r>
+      <w:proofErr w:type="spellEnd"/>
+      <w:r>
+        <w:t xml:space="preserve"> and must have a </w:t>
+      </w:r>
+      <w:r>
+        <w:rPr>
+          <w:i/>
+        </w:rPr>
+        <w:t>void</w:t>
+      </w:r>
+      <w:r>
+        <w:t xml:space="preserve"> return.</w:t>
       </w:r>
     </w:p>
     <w:p>
@@ -986,12 +1267,35 @@
         <w:pStyle w:val="CCode"/>
         <w:spacing w:after="0"/>
       </w:pPr>
-      <w:r>
-        <w:t>void mySpecialThread(</w:t>
-      </w:r>
-      <w:r>
-        <w:t>wiced_thread_arg_t arg</w:t>
-      </w:r>
+      <w:proofErr w:type="gramStart"/>
+      <w:r>
+        <w:t>void</w:t>
+      </w:r>
+      <w:proofErr w:type="gramEnd"/>
+      <w:r>
+        <w:t xml:space="preserve"> </w:t>
+      </w:r>
+      <w:proofErr w:type="spellStart"/>
+      <w:r>
+        <w:t>mySpecialThread</w:t>
+      </w:r>
+      <w:proofErr w:type="spellEnd"/>
+      <w:r>
+        <w:t>(</w:t>
+      </w:r>
+      <w:proofErr w:type="spellStart"/>
+      <w:r>
+        <w:t>wiced_thread_arg_t</w:t>
+      </w:r>
+      <w:proofErr w:type="spellEnd"/>
+      <w:r>
+        <w:t xml:space="preserve"> </w:t>
+      </w:r>
+      <w:proofErr w:type="spellStart"/>
+      <w:r>
+        <w:t>arg</w:t>
+      </w:r>
+      <w:proofErr w:type="spellEnd"/>
       <w:r>
         <w:t>)</w:t>
       </w:r>
@@ -1016,8 +1320,23 @@
       <w:r>
         <w:tab/>
       </w:r>
-      <w:r>
-        <w:t xml:space="preserve">const int delay=100; // </w:t>
+      <w:proofErr w:type="spellStart"/>
+      <w:proofErr w:type="gramStart"/>
+      <w:r>
+        <w:t>const</w:t>
+      </w:r>
+      <w:proofErr w:type="spellEnd"/>
+      <w:proofErr w:type="gramEnd"/>
+      <w:r>
+        <w:t xml:space="preserve"> </w:t>
+      </w:r>
+      <w:proofErr w:type="spellStart"/>
+      <w:r>
+        <w:t>int</w:t>
+      </w:r>
+      <w:proofErr w:type="spellEnd"/>
+      <w:r>
+        <w:t xml:space="preserve"> delay=100; // </w:t>
       </w:r>
     </w:p>
     <w:p>
@@ -1031,8 +1350,13 @@
       <w:r>
         <w:tab/>
       </w:r>
-      <w:r>
-        <w:t>while(1)</w:t>
+      <w:proofErr w:type="gramStart"/>
+      <w:r>
+        <w:t>while(</w:t>
+      </w:r>
+      <w:proofErr w:type="gramEnd"/>
+      <w:r>
+        <w:t>1)</w:t>
       </w:r>
     </w:p>
     <w:p>
@@ -1065,8 +1389,18 @@
       <w:r>
         <w:tab/>
       </w:r>
-      <w:r>
-        <w:t>processData();</w:t>
+      <w:proofErr w:type="spellStart"/>
+      <w:proofErr w:type="gramStart"/>
+      <w:r>
+        <w:t>processData</w:t>
+      </w:r>
+      <w:proofErr w:type="spellEnd"/>
+      <w:r>
+        <w:t>(</w:t>
+      </w:r>
+      <w:proofErr w:type="gramEnd"/>
+      <w:r>
+        <w:t>);</w:t>
       </w:r>
     </w:p>
     <w:p>
@@ -1083,13 +1417,25 @@
       </w:r>
       <w:r>
         <w:tab/>
+      </w:r>
+      <w:proofErr w:type="spellStart"/>
+      <w:r>
         <w:t>wiced_rtos_delay</w:t>
       </w:r>
       <w:r>
-        <w:t>_milliseconds</w:t>
-      </w:r>
-      <w:r>
-        <w:t>(delay);</w:t>
+        <w:t>_</w:t>
+      </w:r>
+      <w:proofErr w:type="gramStart"/>
+      <w:r>
+        <w:t>milliseconds</w:t>
+      </w:r>
+      <w:proofErr w:type="spellEnd"/>
+      <w:r>
+        <w:t>(</w:t>
+      </w:r>
+      <w:proofErr w:type="gramEnd"/>
+      <w:r>
+        <w:t>delay);</w:t>
       </w:r>
     </w:p>
     <w:p>
@@ -1120,12 +1466,45 @@
       <w:r>
         <w:t xml:space="preserve">Note: you should (almost) always put a </w:t>
       </w:r>
-      <w:r>
-        <w:rPr>
-          <w:i/>
-        </w:rPr>
-        <w:t>wiced_rtos_delay_milliseconds</w:t>
-      </w:r>
+      <w:proofErr w:type="spellStart"/>
+      <w:r>
+        <w:rPr>
+          <w:i/>
+        </w:rPr>
+        <w:t>wiced_rtos_delay_</w:t>
+      </w:r>
+      <w:proofErr w:type="gramStart"/>
+      <w:r>
+        <w:rPr>
+          <w:i/>
+        </w:rPr>
+        <w:t>milliseconds</w:t>
+      </w:r>
+      <w:proofErr w:type="spellEnd"/>
+      <w:r>
+        <w:rPr>
+          <w:i/>
+        </w:rPr>
+        <w:t>(</w:t>
+      </w:r>
+      <w:proofErr w:type="gramEnd"/>
+      <w:r>
+        <w:rPr>
+          <w:i/>
+        </w:rPr>
+        <w:t>)</w:t>
+      </w:r>
+      <w:r>
+        <w:t xml:space="preserve"> or </w:t>
+      </w:r>
+      <w:proofErr w:type="spellStart"/>
+      <w:r>
+        <w:rPr>
+          <w:i/>
+        </w:rPr>
+        <w:t>wiced_rtos_delay_microseconds</w:t>
+      </w:r>
+      <w:proofErr w:type="spellEnd"/>
       <w:r>
         <w:rPr>
           <w:i/>
@@ -1133,21 +1512,6 @@
         <w:t>()</w:t>
       </w:r>
       <w:r>
-        <w:t xml:space="preserve"> or </w:t>
-      </w:r>
-      <w:r>
-        <w:rPr>
-          <w:i/>
-        </w:rPr>
-        <w:t>wiced_rtos_delay_microseconds</w:t>
-      </w:r>
-      <w:r>
-        <w:rPr>
-          <w:i/>
-        </w:rPr>
-        <w:t>()</w:t>
-      </w:r>
-      <w:r>
         <w:t xml:space="preserve"> of some amount in every thread so that other threads get a chance to run.</w:t>
       </w:r>
       <w:r>
@@ -1157,7 +1521,30 @@
         <w:t>This</w:t>
       </w:r>
       <w:r>
-        <w:t xml:space="preserve"> applies to the main application while(1) loop as well – the main application is just another thread.</w:t>
+        <w:t xml:space="preserve"> applies to the main application </w:t>
+      </w:r>
+      <w:proofErr w:type="gramStart"/>
+      <w:r>
+        <w:rPr>
+          <w:i/>
+        </w:rPr>
+        <w:t>while(</w:t>
+      </w:r>
+      <w:proofErr w:type="gramEnd"/>
+      <w:r>
+        <w:rPr>
+          <w:i/>
+        </w:rPr>
+        <w:t>1)</w:t>
+      </w:r>
+      <w:r>
+        <w:t xml:space="preserve"> loop as well</w:t>
+      </w:r>
+      <w:r>
+        <w:t xml:space="preserve"> since </w:t>
+      </w:r>
+      <w:r>
+        <w:t>the main application is just another thread.</w:t>
       </w:r>
     </w:p>
     <w:p>
@@ -1265,7 +1652,15 @@
         <w:t xml:space="preserve">is a </w:t>
       </w:r>
       <w:r>
-        <w:t>signaling mechanism between threads.  The name semaphore (originally sailing ship signal flags) was applied to computers by Dijkstra in a paper about synchronizing sequential processes</w:t>
+        <w:t xml:space="preserve">signaling mechanism between threads.  The name semaphore (originally sailing ship signal flags) was applied to computers by </w:t>
+      </w:r>
+      <w:proofErr w:type="spellStart"/>
+      <w:r>
+        <w:t>Dijkstra</w:t>
+      </w:r>
+      <w:proofErr w:type="spellEnd"/>
+      <w:r>
+        <w:t xml:space="preserve"> in a paper about synchronizing sequential processes</w:t>
       </w:r>
       <w:r>
         <w:t>.  In the WICED SDK</w:t>
@@ -1280,7 +1675,39 @@
         <w:t xml:space="preserve">  </w:t>
       </w:r>
       <w:r>
-        <w:t>So, you can use a semaphore to signal between threads that something is ready.  For instance, you could have a “sendToCloud” thread and a “collectDataThread”.  The sendToCloud thread will “get” the semaphore which will suspend the thread UNTIL the collectDataThread “set</w:t>
+        <w:t>So, you can use a semaphore to signal between threads that something is ready.  For instance, you could have a “</w:t>
+      </w:r>
+      <w:proofErr w:type="spellStart"/>
+      <w:r>
+        <w:t>sendToCloud</w:t>
+      </w:r>
+      <w:proofErr w:type="spellEnd"/>
+      <w:r>
+        <w:t>” thread and a “</w:t>
+      </w:r>
+      <w:proofErr w:type="spellStart"/>
+      <w:r>
+        <w:t>collectDataThread</w:t>
+      </w:r>
+      <w:proofErr w:type="spellEnd"/>
+      <w:r>
+        <w:t xml:space="preserve">”.  The </w:t>
+      </w:r>
+      <w:proofErr w:type="spellStart"/>
+      <w:r>
+        <w:t>sendToCloud</w:t>
+      </w:r>
+      <w:proofErr w:type="spellEnd"/>
+      <w:r>
+        <w:t xml:space="preserve"> thread will “get” the semaphore which will suspend the thread UNTIL the </w:t>
+      </w:r>
+      <w:proofErr w:type="spellStart"/>
+      <w:r>
+        <w:t>collectDataThread</w:t>
+      </w:r>
+      <w:proofErr w:type="spellEnd"/>
+      <w:r>
+        <w:t xml:space="preserve"> “set</w:t>
       </w:r>
       <w:r>
         <w:t>s</w:t>
@@ -1294,10 +1721,22 @@
         <w:t xml:space="preserve">The get function requires a timeout parameter. This sets the time in milliseconds that the function waits before returning. </w:t>
       </w:r>
       <w:r>
-        <w:t xml:space="preserve">If you want the thread to wait indefinitely for the semaphore to be set </w:t>
-      </w:r>
-      <w:r>
-        <w:t xml:space="preserve">rather than continuing execution after a specific delay </w:t>
+        <w:t>If you want the thread to wait indefinitely for the semaphore to be set</w:t>
+      </w:r>
+      <w:r>
+        <w:t>,</w:t>
+      </w:r>
+      <w:r>
+        <w:t xml:space="preserve"> </w:t>
+      </w:r>
+      <w:r>
+        <w:t>rather than continuing execution after a specific delay</w:t>
+      </w:r>
+      <w:r>
+        <w:t>,</w:t>
+      </w:r>
+      <w:r>
+        <w:t xml:space="preserve"> </w:t>
       </w:r>
       <w:r>
         <w:t>then use WICED_WAIT_FOREVER.</w:t>
@@ -1383,19 +1822,66 @@
       <w:pPr>
         <w:pStyle w:val="Heading3"/>
       </w:pPr>
+      <w:proofErr w:type="spellStart"/>
       <w:r>
         <w:lastRenderedPageBreak/>
         <w:t>Mutex</w:t>
       </w:r>
-    </w:p>
-    <w:p>
-      <w:r>
-        <w:t>Mutex is an abbreviation for “Mutual Exclusion”.  A mutex is a lock on a specific resource - if you request a mutex on a resource that is already locked by another thread, then your thread will go to sleep until the lock is released.  In the exercises for this chapter you will create a mutex for the WPRINT_APP_INFO function.  This function takes a variable amount of time to stream the bytes out through the UART.  If more than one thread uses this function to write to the UART at the same time, bad things will happen.  You can protect yourself by using a mutex.</w:t>
-      </w:r>
-    </w:p>
-    <w:p>
-      <w:r>
-        <w:t>The mutex functions are available in the documentation under Components</w:t>
+      <w:proofErr w:type="spellEnd"/>
+    </w:p>
+    <w:p>
+      <w:proofErr w:type="spellStart"/>
+      <w:r>
+        <w:t>Mutex</w:t>
+      </w:r>
+      <w:proofErr w:type="spellEnd"/>
+      <w:r>
+        <w:t xml:space="preserve"> is an abbreviation for “Mutual Exclusion”.  A </w:t>
+      </w:r>
+      <w:proofErr w:type="spellStart"/>
+      <w:r>
+        <w:t>mutex</w:t>
+      </w:r>
+      <w:proofErr w:type="spellEnd"/>
+      <w:r>
+        <w:t xml:space="preserve"> is a lock on a specific resource - if you request a </w:t>
+      </w:r>
+      <w:proofErr w:type="spellStart"/>
+      <w:r>
+        <w:t>mutex</w:t>
+      </w:r>
+      <w:proofErr w:type="spellEnd"/>
+      <w:r>
+        <w:t xml:space="preserve"> on a resource that is already locked by another thread, then your thread will go to sleep until the lock is released.  In the exercises for this chapter you will create a </w:t>
+      </w:r>
+      <w:proofErr w:type="spellStart"/>
+      <w:r>
+        <w:t>mutex</w:t>
+      </w:r>
+      <w:proofErr w:type="spellEnd"/>
+      <w:r>
+        <w:t xml:space="preserve"> for the WPRINT_APP_INFO function.  This function takes a variable amount of time to stream the bytes out through the UART.  If more than one thread uses this function to write to the UART at the same time, bad things will happen.  You can protect yourself by using a </w:t>
+      </w:r>
+      <w:proofErr w:type="spellStart"/>
+      <w:r>
+        <w:t>mutex</w:t>
+      </w:r>
+      <w:proofErr w:type="spellEnd"/>
+      <w:r>
+        <w:t>.</w:t>
+      </w:r>
+    </w:p>
+    <w:p>
+      <w:r>
+        <w:t xml:space="preserve">The </w:t>
+      </w:r>
+      <w:proofErr w:type="spellStart"/>
+      <w:r>
+        <w:t>mutex</w:t>
+      </w:r>
+      <w:proofErr w:type="spellEnd"/>
+      <w:r>
+        <w:t xml:space="preserve"> functions are available in the documentation under Components</w:t>
       </w:r>
       <w:r>
         <w:sym w:font="Wingdings" w:char="F0E0"/>
@@ -1406,8 +1892,13 @@
       <w:r>
         <w:sym w:font="Wingdings" w:char="F0E0"/>
       </w:r>
-      <w:r>
-        <w:t>Mutex.</w:t>
+      <w:proofErr w:type="spellStart"/>
+      <w:r>
+        <w:t>Mutex</w:t>
+      </w:r>
+      <w:proofErr w:type="spellEnd"/>
+      <w:r>
+        <w:t>.</w:t>
       </w:r>
     </w:p>
     <w:p>
@@ -1454,7 +1945,15 @@
     </w:p>
     <w:p>
       <w:r>
-        <w:t>You should always initialize a mutex before starting any threads that use it. Otherwise, you may see unpredictable behavior.</w:t>
+        <w:t xml:space="preserve">You should always initialize a </w:t>
+      </w:r>
+      <w:proofErr w:type="spellStart"/>
+      <w:r>
+        <w:t>mutex</w:t>
+      </w:r>
+      <w:proofErr w:type="spellEnd"/>
+      <w:r>
+        <w:t xml:space="preserve"> before starting any threads that use it. Otherwise, you may see unpredictable behavior.</w:t>
       </w:r>
       <w:r>
         <w:br w:type="page"/>
@@ -1505,6 +2004,7 @@
       <w:r>
         <w:t xml:space="preserve">The </w:t>
       </w:r>
+      <w:proofErr w:type="spellStart"/>
       <w:r>
         <w:rPr>
           <w:i/>
@@ -1515,40 +2015,71 @@
         <w:rPr>
           <w:i/>
         </w:rPr>
+        <w:t>_</w:t>
+      </w:r>
+      <w:r>
+        <w:rPr>
+          <w:i/>
+        </w:rPr>
+        <w:t>push_to_</w:t>
+      </w:r>
+      <w:proofErr w:type="gramStart"/>
+      <w:r>
+        <w:rPr>
+          <w:i/>
+        </w:rPr>
+        <w:t>queue</w:t>
+      </w:r>
+      <w:proofErr w:type="spellEnd"/>
+      <w:r>
+        <w:rPr>
+          <w:i/>
+        </w:rPr>
+        <w:t>(</w:t>
+      </w:r>
+      <w:proofErr w:type="gramEnd"/>
+      <w:r>
+        <w:rPr>
+          <w:i/>
+        </w:rPr>
+        <w:t>)</w:t>
+      </w:r>
+      <w:r>
+        <w:t xml:space="preserve"> requires a timeout parameter. This sets the time in milliseconds that the function waits before returning if the queue is full. If you want the thread to wait indefinitely for space in the queue rather than continuing execution after a specific delay then use WICED_WAIT_FOREVER.</w:t>
+      </w:r>
+      <w:r>
         <w:t xml:space="preserve"> </w:t>
       </w:r>
       <w:r>
-        <w:rPr>
-          <w:i/>
-        </w:rPr>
-        <w:t>_push_to_queue</w:t>
-      </w:r>
-      <w:r>
-        <w:rPr>
-          <w:i/>
-        </w:rPr>
-        <w:t>()</w:t>
-      </w:r>
-      <w:r>
-        <w:t xml:space="preserve"> requires a timeout parameter. This sets the time in milliseconds that the function waits before returning if the queue is full. If you want the thread to wait indefinitely for space in the queue rather than continuing execution after a specific delay then use WICED_WAIT_FOREVER.</w:t>
-      </w:r>
-      <w:r>
-        <w:t xml:space="preserve"> </w:t>
-      </w:r>
-      <w:r>
         <w:t xml:space="preserve">Likewise, the </w:t>
       </w:r>
-      <w:r>
-        <w:rPr>
-          <w:i/>
-        </w:rPr>
-        <w:t>wiced_rtos_pop_from_queue</w:t>
-      </w:r>
-      <w:r>
-        <w:rPr>
-          <w:i/>
-        </w:rPr>
-        <w:t>()</w:t>
+      <w:proofErr w:type="spellStart"/>
+      <w:r>
+        <w:rPr>
+          <w:i/>
+        </w:rPr>
+        <w:t>wiced_rtos_pop_from_</w:t>
+      </w:r>
+      <w:proofErr w:type="gramStart"/>
+      <w:r>
+        <w:rPr>
+          <w:i/>
+        </w:rPr>
+        <w:t>queue</w:t>
+      </w:r>
+      <w:proofErr w:type="spellEnd"/>
+      <w:r>
+        <w:rPr>
+          <w:i/>
+        </w:rPr>
+        <w:t>(</w:t>
+      </w:r>
+      <w:proofErr w:type="gramEnd"/>
+      <w:r>
+        <w:rPr>
+          <w:i/>
+        </w:rPr>
+        <w:t>)</w:t>
       </w:r>
       <w:r>
         <w:t xml:space="preserve"> function requires a timeout parameter to specify how long the thread should wait if the queue is empty. If you want the thread to wait indefinitely for a value in the queue rather than continuing execution after a specific delay then use WICED_WAIT_FOREVER.</w:t>
@@ -1706,8 +2237,13 @@
       <w:r>
         <w:sym w:font="Wingdings" w:char="F0E0"/>
       </w:r>
-      <w:r>
-        <w:t>RTOS Timers.</w:t>
+      <w:proofErr w:type="spellStart"/>
+      <w:r>
+        <w:t>RTOS</w:t>
+      </w:r>
+      <w:proofErr w:type="spellEnd"/>
+      <w:r>
+        <w:t xml:space="preserve"> Timers.</w:t>
       </w:r>
     </w:p>
     <w:p>
@@ -1803,7 +2339,14 @@
         <w:rPr>
           <w:i/>
         </w:rPr>
-        <w:t>&lt;folder1&gt;.</w:t>
+        <w:t>&lt;folder1&gt;</w:t>
+      </w:r>
+      <w:proofErr w:type="gramStart"/>
+      <w:r>
+        <w:rPr>
+          <w:i/>
+        </w:rPr>
+        <w:t>.</w:t>
       </w:r>
       <w:r>
         <w:rPr>
@@ -1811,6 +2354,7 @@
         </w:rPr>
         <w:t>[</w:t>
       </w:r>
+      <w:proofErr w:type="gramEnd"/>
       <w:r>
         <w:rPr>
           <w:i/>
@@ -1866,6 +2410,7 @@
           <w:i/>
         </w:rPr>
       </w:pPr>
+      <w:proofErr w:type="gramStart"/>
       <w:r>
         <w:rPr>
           <w:i/>
@@ -1900,7 +2445,14 @@
         <w:rPr>
           <w:i/>
         </w:rPr>
-        <w:t>-debug download</w:t>
+        <w:t>-debug</w:t>
+      </w:r>
+      <w:proofErr w:type="gramEnd"/>
+      <w:r>
+        <w:rPr>
+          <w:i/>
+        </w:rPr>
+        <w:t xml:space="preserve"> download</w:t>
       </w:r>
     </w:p>
     <w:p>
@@ -1913,11 +2465,22 @@
     </w:p>
     <w:p>
       <w:r>
-        <w:t xml:space="preserve">Before starting the debugger, we need to verify that it is setup correctly. From the IDE, click the down arrow next to the green bug icon and select “Debug Configurations…” Then select “GDB Hardware Debugging &gt; </w:t>
-      </w:r>
-      <w:r>
-        <w:t>43xxx_Wi-Fi Debug_Windows</w:t>
-      </w:r>
+        <w:t xml:space="preserve">Before starting the debugger, we need to verify that it is setup correctly. From </w:t>
+      </w:r>
+      <w:r>
+        <w:t>WICED Studio</w:t>
+      </w:r>
+      <w:r>
+        <w:t xml:space="preserve">, click the down arrow next to the green bug icon and select “Debug Configurations…” Then select “GDB Hardware Debugging &gt; </w:t>
+      </w:r>
+      <w:r>
+        <w:t xml:space="preserve">43xxx_Wi-Fi </w:t>
+      </w:r>
+      <w:proofErr w:type="spellStart"/>
+      <w:r>
+        <w:t>Debug_Windows</w:t>
+      </w:r>
+      <w:proofErr w:type="spellEnd"/>
       <w:r>
         <w:t>” from the window on the left. Setup the various tabs as shown in the figures below.</w:t>
       </w:r>
@@ -2089,7 +2652,39 @@
           <w:b/>
           <w:i/>
         </w:rPr>
-        <w:t>add-symbol-file build/eclipse_debug/last_bootloader.elf 0x8000000</w:t>
+        <w:t>add-symbol-file build/</w:t>
+      </w:r>
+      <w:proofErr w:type="spellStart"/>
+      <w:r>
+        <w:rPr>
+          <w:b/>
+          <w:i/>
+        </w:rPr>
+        <w:t>eclipse_debug</w:t>
+      </w:r>
+      <w:proofErr w:type="spellEnd"/>
+      <w:r>
+        <w:rPr>
+          <w:b/>
+          <w:i/>
+        </w:rPr>
+        <w:t>/</w:t>
+      </w:r>
+      <w:proofErr w:type="spellStart"/>
+      <w:r>
+        <w:rPr>
+          <w:b/>
+          <w:i/>
+        </w:rPr>
+        <w:t>last_bootloader.elf</w:t>
+      </w:r>
+      <w:proofErr w:type="spellEnd"/>
+      <w:r>
+        <w:rPr>
+          <w:b/>
+          <w:i/>
+        </w:rPr>
+        <w:t xml:space="preserve"> 0x8000000</w:t>
       </w:r>
     </w:p>
     <w:p>
@@ -2289,7 +2884,23 @@
     </w:p>
     <w:p>
       <w:r>
-        <w:t xml:space="preserve">Note: If you get an error when trying to launch the debugger you may need to terminate an existing debug process. Open the Windows Task Manager, select the Process tab, click on “Image Name” to sort by the process name and terminate all “arm-none-eabi-gdb” processes. </w:t>
+        <w:t>Note: If you get an error when trying to launch the debugger you may need to terminate an existing debug process. Open the Windows Task Manager, select the Process tab, click on “Image Name” to sort by the process name and terminate all “arm-none-</w:t>
+      </w:r>
+      <w:proofErr w:type="spellStart"/>
+      <w:r>
+        <w:t>eabi</w:t>
+      </w:r>
+      <w:proofErr w:type="spellEnd"/>
+      <w:r>
+        <w:t>-</w:t>
+      </w:r>
+      <w:proofErr w:type="spellStart"/>
+      <w:r>
+        <w:t>gdb</w:t>
+      </w:r>
+      <w:proofErr w:type="spellEnd"/>
+      <w:r>
+        <w:t xml:space="preserve">” processes. </w:t>
       </w:r>
     </w:p>
     <w:p>
@@ -2716,7 +3327,13 @@
         <w:t>02</w:t>
       </w:r>
       <w:r>
-        <w:t>/03_blinkled project into the 03 folder. Rename the project to 01_thread. Update the make file and create a make target.</w:t>
+        <w:t>/03_blinkled project into the 03 folder. Rename the projec</w:t>
+      </w:r>
+      <w:r>
+        <w:t>t to 01_thread. Update the make</w:t>
+      </w:r>
+      <w:r>
+        <w:t>file and create a make target.</w:t>
       </w:r>
     </w:p>
     <w:p>
@@ -2796,11 +3413,33 @@
       <w:r>
         <w:t xml:space="preserve">needs a delay such as </w:t>
       </w:r>
-      <w:r>
-        <w:rPr>
-          <w:i/>
-        </w:rPr>
-        <w:t>wiced_rtos_delay_milliseconds(1)</w:t>
+      <w:proofErr w:type="spellStart"/>
+      <w:r>
+        <w:rPr>
+          <w:i/>
+        </w:rPr>
+        <w:t>wiced_rtos_delay_</w:t>
+      </w:r>
+      <w:proofErr w:type="gramStart"/>
+      <w:r>
+        <w:rPr>
+          <w:i/>
+        </w:rPr>
+        <w:t>milliseconds</w:t>
+      </w:r>
+      <w:proofErr w:type="spellEnd"/>
+      <w:r>
+        <w:rPr>
+          <w:i/>
+        </w:rPr>
+        <w:t>(</w:t>
+      </w:r>
+      <w:proofErr w:type="gramEnd"/>
+      <w:r>
+        <w:rPr>
+          <w:i/>
+        </w:rPr>
+        <w:t>1)</w:t>
       </w:r>
       <w:r>
         <w:t xml:space="preserve"> – if </w:t>
@@ -2895,7 +3534,7 @@
         </w:numPr>
       </w:pPr>
       <w:r>
-        <w:t>Copy 01_thread to 02_semaphore. Update the make file and create a make target.</w:t>
+        <w:t>Copy 01_thread to 02_semaphore. Update the makefile and create a make target.</w:t>
       </w:r>
     </w:p>
     <w:p>
@@ -2984,17 +3623,33 @@
       <w:r>
         <w:t xml:space="preserve">Use </w:t>
       </w:r>
-      <w:r>
-        <w:rPr>
-          <w:i/>
-        </w:rPr>
-        <w:t>wiced_rtos_get_semaphore</w:t>
-      </w:r>
-      <w:r>
-        <w:rPr>
-          <w:i/>
-        </w:rPr>
-        <w:t>()</w:t>
+      <w:proofErr w:type="spellStart"/>
+      <w:r>
+        <w:rPr>
+          <w:i/>
+        </w:rPr>
+        <w:t>wiced_rtos_get_</w:t>
+      </w:r>
+      <w:proofErr w:type="gramStart"/>
+      <w:r>
+        <w:rPr>
+          <w:i/>
+        </w:rPr>
+        <w:t>semaphore</w:t>
+      </w:r>
+      <w:proofErr w:type="spellEnd"/>
+      <w:r>
+        <w:rPr>
+          <w:i/>
+        </w:rPr>
+        <w:t>(</w:t>
+      </w:r>
+      <w:proofErr w:type="gramEnd"/>
+      <w:r>
+        <w:rPr>
+          <w:i/>
+        </w:rPr>
+        <w:t>)</w:t>
       </w:r>
       <w:r>
         <w:t xml:space="preserve"> inside</w:t>
@@ -3051,17 +3706,30 @@
       <w:r>
         <w:t xml:space="preserve">Do you need </w:t>
       </w:r>
-      <w:r>
-        <w:rPr>
-          <w:i/>
-        </w:rPr>
-        <w:t>wiced_rtos_delay_millisecon</w:t>
+      <w:proofErr w:type="spellStart"/>
+      <w:r>
+        <w:rPr>
+          <w:i/>
+        </w:rPr>
+        <w:t>wiced_rtos_delay_</w:t>
+      </w:r>
+      <w:proofErr w:type="gramStart"/>
+      <w:r>
+        <w:rPr>
+          <w:i/>
+        </w:rPr>
+        <w:t>millisecon</w:t>
       </w:r>
       <w:r>
         <w:t>ds</w:t>
       </w:r>
-      <w:r>
-        <w:t>()</w:t>
+      <w:proofErr w:type="spellEnd"/>
+      <w:r>
+        <w:t>(</w:t>
+      </w:r>
+      <w:proofErr w:type="gramEnd"/>
+      <w:r>
+        <w:t>)</w:t>
       </w:r>
       <w:r>
         <w:t xml:space="preserve"> in the LED thread? Why or why not?</w:t>
@@ -3116,7 +3784,15 @@
         <w:t>Use a</w:t>
       </w:r>
       <w:r>
-        <w:t xml:space="preserve"> mutex to </w:t>
+        <w:t xml:space="preserve"> </w:t>
+      </w:r>
+      <w:proofErr w:type="spellStart"/>
+      <w:r>
+        <w:t>mutex</w:t>
+      </w:r>
+      <w:proofErr w:type="spellEnd"/>
+      <w:r>
+        <w:t xml:space="preserve"> to </w:t>
       </w:r>
       <w:r>
         <w:t>lock printing</w:t>
@@ -3134,7 +3810,13 @@
         </w:numPr>
       </w:pPr>
       <w:r>
-        <w:t>Copy 01_thread to 03_mutex.  Update the make file and create a make target.</w:t>
+        <w:t>Copy 01_threa</w:t>
+      </w:r>
+      <w:r>
+        <w:t>d to 03_mutex.  Update the make</w:t>
+      </w:r>
+      <w:r>
+        <w:t>file and create a make target.</w:t>
       </w:r>
     </w:p>
     <w:p>
@@ -3224,10 +3906,18 @@
         </w:numPr>
       </w:pPr>
       <w:r>
-        <w:t>Add a m</w:t>
-      </w:r>
-      <w:r>
-        <w:t>utex to the project so that each thread can print properly.</w:t>
+        <w:t xml:space="preserve">Add a </w:t>
+      </w:r>
+      <w:proofErr w:type="spellStart"/>
+      <w:r>
+        <w:t>m</w:t>
+      </w:r>
+      <w:r>
+        <w:t>utex</w:t>
+      </w:r>
+      <w:proofErr w:type="spellEnd"/>
+      <w:r>
+        <w:t xml:space="preserve"> to the project so that each thread can print properly.</w:t>
       </w:r>
     </w:p>
     <w:p>
@@ -3263,10 +3953,18 @@
         <w:t>What happe</w:t>
       </w:r>
       <w:r>
-        <w:t>ns if you forget to unlock the m</w:t>
-      </w:r>
-      <w:r>
-        <w:t>utex in one of the threads? Why?</w:t>
+        <w:t xml:space="preserve">ns if you forget to unlock the </w:t>
+      </w:r>
+      <w:proofErr w:type="spellStart"/>
+      <w:r>
+        <w:t>m</w:t>
+      </w:r>
+      <w:r>
+        <w:t>utex</w:t>
+      </w:r>
+      <w:proofErr w:type="spellEnd"/>
+      <w:r>
+        <w:t xml:space="preserve"> in one of the threads? Why?</w:t>
       </w:r>
     </w:p>
     <w:p>
@@ -3337,7 +4035,13 @@
         </w:numPr>
       </w:pPr>
       <w:r>
-        <w:t>Copy 02_semaphore to 04_queue. Update the make file and create a make target.</w:t>
+        <w:t>Copy 02_semapho</w:t>
+      </w:r>
+      <w:r>
+        <w:t>re to 04_queue. Update the make</w:t>
+      </w:r>
+      <w:r>
+        <w:t>file and create a make target.</w:t>
       </w:r>
     </w:p>
     <w:p>
@@ -3501,7 +4205,10 @@
         <w:t>timer</w:t>
       </w:r>
       <w:r>
-        <w:t>.  Update the make file and create a make target.</w:t>
+        <w:t>.  Update the make</w:t>
+      </w:r>
+      <w:r>
+        <w:t>file and create a make target.</w:t>
       </w:r>
     </w:p>
     <w:p>
@@ -3513,22 +4220,39 @@
         </w:numPr>
       </w:pPr>
       <w:r>
-        <w:t xml:space="preserve">Update the LED thread function so that it is just a simple function to toggle the LED with no while(1) loop and no </w:t>
-      </w:r>
+        <w:t xml:space="preserve">Update the LED thread function so that it is just a simple function to toggle the LED with no </w:t>
+      </w:r>
+      <w:proofErr w:type="gramStart"/>
+      <w:r>
+        <w:rPr>
+          <w:i/>
+        </w:rPr>
+        <w:t>while(</w:t>
+      </w:r>
+      <w:proofErr w:type="gramEnd"/>
+      <w:r>
+        <w:rPr>
+          <w:i/>
+        </w:rPr>
+        <w:t>1)</w:t>
+      </w:r>
+      <w:r>
+        <w:t xml:space="preserve"> loop and no </w:t>
+      </w:r>
+      <w:proofErr w:type="spellStart"/>
       <w:r>
         <w:rPr>
           <w:i/>
         </w:rPr>
         <w:t>wiced_rtos_delay_milliseconds</w:t>
       </w:r>
+      <w:proofErr w:type="spellEnd"/>
       <w:r>
         <w:rPr>
           <w:i/>
         </w:rPr>
         <w:t>()</w:t>
       </w:r>
-      <w:bookmarkStart w:id="0" w:name="_GoBack"/>
-      <w:bookmarkEnd w:id="0"/>
       <w:r>
         <w:t>.</w:t>
       </w:r>
@@ -3599,7 +4323,26 @@
         <w:ind w:left="360"/>
       </w:pPr>
       <w:r>
-        <w:t>What happens if you don’t remove the while(1) loop from the function that blinks the LED? Why?</w:t>
+        <w:t xml:space="preserve">What happens if you don’t remove the </w:t>
+      </w:r>
+      <w:bookmarkStart w:id="0" w:name="_GoBack"/>
+      <w:proofErr w:type="gramStart"/>
+      <w:r>
+        <w:rPr>
+          <w:i/>
+        </w:rPr>
+        <w:t>while(</w:t>
+      </w:r>
+      <w:proofErr w:type="gramEnd"/>
+      <w:r>
+        <w:rPr>
+          <w:i/>
+        </w:rPr>
+        <w:t>1)</w:t>
+      </w:r>
+      <w:bookmarkEnd w:id="0"/>
+      <w:r>
+        <w:t xml:space="preserve"> loop from the function that blinks the LED? Why?</w:t>
       </w:r>
     </w:p>
     <w:p>
@@ -3702,9 +4445,11 @@
             <w:tcW w:w="2001" w:type="dxa"/>
           </w:tcPr>
           <w:p>
+            <w:proofErr w:type="spellStart"/>
             <w:r>
               <w:t>snip.thraed_monitor</w:t>
             </w:r>
+            <w:proofErr w:type="spellEnd"/>
           </w:p>
         </w:tc>
         <w:tc>
@@ -3727,9 +4472,11 @@
             <w:tcW w:w="2001" w:type="dxa"/>
           </w:tcPr>
           <w:p>
+            <w:proofErr w:type="spellStart"/>
             <w:r>
               <w:t>snip.stack_overflow</w:t>
             </w:r>
+            <w:proofErr w:type="spellEnd"/>
           </w:p>
         </w:tc>
         <w:tc>
@@ -3850,7 +4597,7 @@
                 <w:bCs/>
                 <w:noProof/>
               </w:rPr>
-              <w:t>15</w:t>
+              <w:t>18</w:t>
             </w:r>
             <w:r>
               <w:rPr>
@@ -7467,7 +8214,7 @@
   <w:style w:type="paragraph" w:default="1" w:styleId="Normal">
     <w:name w:val="Normal"/>
     <w:qFormat/>
-    <w:rsid w:val="00A43F65"/>
+    <w:rsid w:val="00BD3E13"/>
   </w:style>
   <w:style w:type="paragraph" w:styleId="Heading1">
     <w:name w:val="heading 1"/>
@@ -7587,7 +8334,7 @@
     <w:uiPriority w:val="1"/>
     <w:semiHidden/>
     <w:unhideWhenUsed/>
-    <w:rsid w:val="00A43F65"/>
+    <w:rsid w:val="00BD3E13"/>
   </w:style>
   <w:style w:type="table" w:default="1" w:styleId="TableNormal">
     <w:name w:val="Normal Table"/>
@@ -7609,7 +8356,7 @@
     <w:uiPriority w:val="99"/>
     <w:semiHidden/>
     <w:unhideWhenUsed/>
-    <w:rsid w:val="00A43F65"/>
+    <w:rsid w:val="00BD3E13"/>
   </w:style>
   <w:style w:type="paragraph" w:styleId="ListParagraph">
     <w:name w:val="List Paragraph"/>
@@ -8386,7 +9133,7 @@
 </file>
 
 <file path=customXml/itemProps1.xml><?xml version="1.0" encoding="utf-8"?>
-<ds:datastoreItem xmlns:ds="http://schemas.openxmlformats.org/officeDocument/2006/customXml" ds:itemID="{46C54F2E-B1CC-4013-B4A7-469638CABA6C}">
+<ds:datastoreItem xmlns:ds="http://schemas.openxmlformats.org/officeDocument/2006/customXml" ds:itemID="{9BDC4997-F8E5-458D-8B7B-61738F59FFF9}">
   <ds:schemaRefs>
     <ds:schemaRef ds:uri="http://schemas.openxmlformats.org/officeDocument/2006/bibliography"/>
   </ds:schemaRefs>

</xml_diff>

<commit_message>
update description of timer
</commit_message>
<xml_diff>
--- a/labmanual/WW101-03-RTOS.docx
+++ b/labmanual/WW101-03-RTOS.docx
@@ -6,8 +6,6 @@
       <w:pPr>
         <w:pStyle w:val="Heading1"/>
       </w:pPr>
-      <w:bookmarkStart w:id="0" w:name="_GoBack"/>
-      <w:bookmarkEnd w:id="0"/>
       <w:r>
         <w:t xml:space="preserve">Chapter 3: Using </w:t>
       </w:r>
@@ -4025,6 +4023,14 @@
         <w:pStyle w:val="ListParagraph"/>
         <w:ind w:left="360"/>
       </w:pPr>
+    </w:p>
+    <w:p>
+      <w:pPr>
+        <w:pStyle w:val="ListParagraph"/>
+        <w:ind w:left="360"/>
+      </w:pPr>
+      <w:bookmarkStart w:id="0" w:name="_GoBack"/>
+      <w:bookmarkEnd w:id="0"/>
       <w:r>
         <w:t>Do the LEDs still blink? Why?</w:t>
       </w:r>
@@ -4666,7 +4672,7 @@
                 <w:bCs/>
                 <w:noProof/>
               </w:rPr>
-              <w:t>1</w:t>
+              <w:t>17</w:t>
             </w:r>
             <w:r>
               <w:rPr>
@@ -8283,7 +8289,7 @@
   <w:style w:type="paragraph" w:default="1" w:styleId="Normal">
     <w:name w:val="Normal"/>
     <w:qFormat/>
-    <w:rsid w:val="00C97A54"/>
+    <w:rsid w:val="001C498E"/>
   </w:style>
   <w:style w:type="paragraph" w:styleId="Heading1">
     <w:name w:val="heading 1"/>
@@ -8403,7 +8409,7 @@
     <w:uiPriority w:val="1"/>
     <w:semiHidden/>
     <w:unhideWhenUsed/>
-    <w:rsid w:val="00C97A54"/>
+    <w:rsid w:val="001C498E"/>
   </w:style>
   <w:style w:type="table" w:default="1" w:styleId="TableNormal">
     <w:name w:val="Normal Table"/>
@@ -8425,7 +8431,7 @@
     <w:uiPriority w:val="99"/>
     <w:semiHidden/>
     <w:unhideWhenUsed/>
-    <w:rsid w:val="00C97A54"/>
+    <w:rsid w:val="001C498E"/>
   </w:style>
   <w:style w:type="paragraph" w:styleId="ListParagraph">
     <w:name w:val="List Paragraph"/>
@@ -9202,7 +9208,7 @@
 </file>
 
 <file path=customXml/itemProps1.xml><?xml version="1.0" encoding="utf-8"?>
-<ds:datastoreItem xmlns:ds="http://schemas.openxmlformats.org/officeDocument/2006/customXml" ds:itemID="{0DEF452E-CB80-406B-9773-B9A13EA964C4}">
+<ds:datastoreItem xmlns:ds="http://schemas.openxmlformats.org/officeDocument/2006/customXml" ds:itemID="{8C933C4A-15F3-4236-98CD-1C7DD3F3EF60}">
   <ds:schemaRefs>
     <ds:schemaRef ds:uri="http://schemas.openxmlformats.org/officeDocument/2006/bibliography"/>
   </ds:schemaRefs>

</xml_diff>